<commit_message>
Rajout d'élément classique et ajout des fonction matlab de graph
</commit_message>
<xml_diff>
--- a/Git Astuce.docx
+++ b/Git Astuce.docx
@@ -11,19 +11,34 @@
         <w:t>Git Astuce</w:t>
       </w:r>
     </w:p>
-    <w:p/>
     <w:p>
       <w:pPr>
         <w:pStyle w:val="Titre2"/>
       </w:pPr>
       <w:r>
-        <w:t xml:space="preserve">Mettre à jour le lien </w:t>
-      </w:r>
-      <w:proofErr w:type="spellStart"/>
-      <w:r>
-        <w:t>origin</w:t>
-      </w:r>
-      <w:proofErr w:type="spellEnd"/>
+        <w:t>Démarche classique</w:t>
+      </w:r>
+    </w:p>
+    <w:p>
+      <w:pPr>
+        <w:rPr>
+          <w:color w:val="F4B083" w:themeColor="accent2" w:themeTint="99"/>
+        </w:rPr>
+      </w:pPr>
+      <w:proofErr w:type="spellStart"/>
+      <w:r>
+        <w:rPr>
+          <w:color w:val="F4B083" w:themeColor="accent2" w:themeTint="99"/>
+        </w:rPr>
+        <w:t>Checker</w:t>
+      </w:r>
+      <w:proofErr w:type="spellEnd"/>
+      <w:r>
+        <w:rPr>
+          <w:color w:val="F4B083" w:themeColor="accent2" w:themeTint="99"/>
+        </w:rPr>
+        <w:t xml:space="preserve"> l’état</w:t>
+      </w:r>
     </w:p>
     <w:p>
       <w:r>
@@ -31,86 +46,182 @@
       </w:r>
       <w:proofErr w:type="spellStart"/>
       <w:r>
-        <w:t>remote</w:t>
-      </w:r>
-      <w:proofErr w:type="spellEnd"/>
-      <w:r>
+        <w:t>status</w:t>
+      </w:r>
+      <w:proofErr w:type="spellEnd"/>
+    </w:p>
+    <w:p>
+      <w:pPr>
+        <w:rPr>
+          <w:color w:val="F4B083" w:themeColor="accent2" w:themeTint="99"/>
+        </w:rPr>
+      </w:pPr>
+      <w:proofErr w:type="spellStart"/>
+      <w:r>
+        <w:rPr>
+          <w:color w:val="F4B083" w:themeColor="accent2" w:themeTint="99"/>
+        </w:rPr>
+        <w:t>Add</w:t>
+      </w:r>
+      <w:proofErr w:type="spellEnd"/>
+      <w:r>
+        <w:rPr>
+          <w:color w:val="F4B083" w:themeColor="accent2" w:themeTint="99"/>
+        </w:rPr>
         <w:t xml:space="preserve"> </w:t>
       </w:r>
-      <w:proofErr w:type="spellStart"/>
+      <w:proofErr w:type="gramStart"/>
+      <w:r>
+        <w:rPr>
+          <w:color w:val="F4B083" w:themeColor="accent2" w:themeTint="99"/>
+        </w:rPr>
+        <w:t>les fichier</w:t>
+      </w:r>
+      <w:proofErr w:type="gramEnd"/>
+      <w:r>
+        <w:rPr>
+          <w:color w:val="F4B083" w:themeColor="accent2" w:themeTint="99"/>
+        </w:rPr>
+        <w:t xml:space="preserve"> </w:t>
+      </w:r>
+    </w:p>
+    <w:p>
+      <w:r>
+        <w:t xml:space="preserve">$ git </w:t>
+      </w:r>
+      <w:proofErr w:type="spellStart"/>
+      <w:proofErr w:type="gramStart"/>
       <w:r>
         <w:t>add</w:t>
       </w:r>
       <w:proofErr w:type="spellEnd"/>
       <w:r>
-        <w:t xml:space="preserve"> </w:t>
-      </w:r>
-      <w:proofErr w:type="spellStart"/>
-      <w:r>
-        <w:t>origin</w:t>
-      </w:r>
-      <w:proofErr w:type="spellEnd"/>
-      <w:r>
-        <w:t xml:space="preserve"> </w:t>
-      </w:r>
-      <w:proofErr w:type="gramStart"/>
-      <w:r>
-        <w:t>https://github.com/Zaza-34/</w:t>
-      </w:r>
-      <w:r>
-        <w:t>«</w:t>
+        <w:t xml:space="preserve"> .</w:t>
       </w:r>
       <w:proofErr w:type="gramEnd"/>
-      <w:r>
-        <w:t xml:space="preserve"> folder </w:t>
-      </w:r>
-      <w:proofErr w:type="spellStart"/>
-      <w:r>
-        <w:t>name</w:t>
-      </w:r>
-      <w:proofErr w:type="spellEnd"/>
-      <w:r>
-        <w:t> »</w:t>
-      </w:r>
-    </w:p>
+    </w:p>
+    <w:p>
+      <w:pPr>
+        <w:rPr>
+          <w:color w:val="F4B083" w:themeColor="accent2" w:themeTint="99"/>
+        </w:rPr>
+      </w:pPr>
+      <w:proofErr w:type="spellStart"/>
+      <w:r>
+        <w:rPr>
+          <w:color w:val="F4B083" w:themeColor="accent2" w:themeTint="99"/>
+        </w:rPr>
+        <w:t>Commiter</w:t>
+      </w:r>
+      <w:proofErr w:type="spellEnd"/>
+    </w:p>
+    <w:p>
+      <w:r>
+        <w:t>$ git commit</w:t>
+      </w:r>
+      <w:bookmarkStart w:id="0" w:name="_GoBack"/>
+      <w:bookmarkEnd w:id="0"/>
+    </w:p>
+    <w:p/>
     <w:p>
       <w:pPr>
         <w:pStyle w:val="Titre2"/>
       </w:pPr>
-      <w:proofErr w:type="spellStart"/>
-      <w:r>
-        <w:t>Checker</w:t>
-      </w:r>
-      <w:proofErr w:type="spellEnd"/>
-      <w:r>
-        <w:t xml:space="preserve"> le lien</w:t>
-      </w:r>
+      <w:r>
+        <w:t xml:space="preserve">Mettre à jour le lien </w:t>
+      </w:r>
+      <w:proofErr w:type="spellStart"/>
+      <w:r>
+        <w:t>origin</w:t>
+      </w:r>
+      <w:proofErr w:type="spellEnd"/>
+    </w:p>
+    <w:p>
+      <w:r>
+        <w:t xml:space="preserve">$ git </w:t>
+      </w:r>
+      <w:proofErr w:type="spellStart"/>
+      <w:r>
+        <w:t>remote</w:t>
+      </w:r>
+      <w:proofErr w:type="spellEnd"/>
       <w:r>
         <w:t xml:space="preserve"> </w:t>
       </w:r>
       <w:proofErr w:type="spellStart"/>
       <w:r>
+        <w:t>add</w:t>
+      </w:r>
+      <w:proofErr w:type="spellEnd"/>
+      <w:r>
+        <w:t xml:space="preserve"> </w:t>
+      </w:r>
+      <w:proofErr w:type="spellStart"/>
+      <w:r>
         <w:t>origin</w:t>
       </w:r>
       <w:proofErr w:type="spellEnd"/>
-    </w:p>
-    <w:p>
-      <w:r>
-        <w:t xml:space="preserve">$ git </w:t>
-      </w:r>
-      <w:proofErr w:type="spellStart"/>
-      <w:r>
-        <w:t>remote</w:t>
-      </w:r>
-      <w:proofErr w:type="spellEnd"/>
-      <w:r>
-        <w:t xml:space="preserve"> -v</w:t>
+      <w:r>
+        <w:t xml:space="preserve"> </w:t>
+      </w:r>
+      <w:proofErr w:type="gramStart"/>
+      <w:r>
+        <w:t>https://github.com/Zaza-34/</w:t>
+      </w:r>
+      <w:r>
+        <w:t>«</w:t>
+      </w:r>
+      <w:proofErr w:type="gramEnd"/>
+      <w:r>
+        <w:t xml:space="preserve"> folder </w:t>
+      </w:r>
+      <w:proofErr w:type="spellStart"/>
+      <w:r>
+        <w:t>name</w:t>
+      </w:r>
+      <w:proofErr w:type="spellEnd"/>
+      <w:r>
+        <w:t> »</w:t>
       </w:r>
     </w:p>
     <w:p>
       <w:pPr>
         <w:pStyle w:val="Titre2"/>
       </w:pPr>
+      <w:proofErr w:type="spellStart"/>
+      <w:r>
+        <w:t>Checker</w:t>
+      </w:r>
+      <w:proofErr w:type="spellEnd"/>
+      <w:r>
+        <w:t xml:space="preserve"> le lien</w:t>
+      </w:r>
+      <w:r>
+        <w:t xml:space="preserve"> </w:t>
+      </w:r>
+      <w:proofErr w:type="spellStart"/>
+      <w:r>
+        <w:t>origin</w:t>
+      </w:r>
+      <w:proofErr w:type="spellEnd"/>
+    </w:p>
+    <w:p>
+      <w:r>
+        <w:t xml:space="preserve">$ git </w:t>
+      </w:r>
+      <w:proofErr w:type="spellStart"/>
+      <w:r>
+        <w:t>remote</w:t>
+      </w:r>
+      <w:proofErr w:type="spellEnd"/>
+      <w:r>
+        <w:t xml:space="preserve"> -v</w:t>
+      </w:r>
+    </w:p>
+    <w:p>
+      <w:pPr>
+        <w:pStyle w:val="Titre2"/>
+      </w:pPr>
       <w:r>
         <w:t xml:space="preserve">Push un </w:t>
       </w:r>
@@ -136,10 +247,7 @@
         <w:t xml:space="preserve"> master</w:t>
       </w:r>
     </w:p>
-    <w:p>
-      <w:bookmarkStart w:id="0" w:name="_GoBack"/>
-      <w:bookmarkEnd w:id="0"/>
-    </w:p>
+    <w:p/>
     <w:sectPr>
       <w:pgSz w:w="11906" w:h="16838"/>
       <w:pgMar w:top="1417" w:right="1417" w:bottom="1417" w:left="1417" w:header="708" w:footer="708" w:gutter="0"/>

</xml_diff>